<commit_message>
Upload C# Advanced-Jan-2019-Workshop Two
</commit_message>
<xml_diff>
--- a/C#/C# Advanced/C# Advanced-Jan-2019/10.BFS-and-DFS/10.BFS-and-DFS-Exercise.docx
+++ b/C#/C# Advanced/C# Advanced-Jan-2019/10.BFS-and-DFS/10.BFS-and-DFS-Exercise.docx
@@ -43,8 +43,16 @@
           <w:rPr>
             <w:rStyle w:val="Hyperlink"/>
           </w:rPr>
-          <w:t>"Algorithms" course @ SoftUni</w:t>
+          <w:t xml:space="preserve">"Algorithms" course @ </w:t>
         </w:r>
+        <w:proofErr w:type="spellStart"/>
+        <w:r>
+          <w:rPr>
+            <w:rStyle w:val="Hyperlink"/>
+          </w:rPr>
+          <w:t>SoftUni</w:t>
+        </w:r>
+        <w:proofErr w:type="spellEnd"/>
       </w:hyperlink>
       <w:r>
         <w:t>.</w:t>
@@ -471,6 +479,7 @@
                 <w:highlight w:val="white"/>
               </w:rPr>
             </w:pPr>
+            <w:proofErr w:type="spellStart"/>
             <w:r>
               <w:rPr>
                 <w:rFonts w:ascii="Consolas" w:hAnsi="Consolas" w:cs="Consolas"/>
@@ -481,6 +490,7 @@
               </w:rPr>
               <w:t>int</w:t>
             </w:r>
+            <w:proofErr w:type="spellEnd"/>
             <w:r>
               <w:rPr>
                 <w:rFonts w:ascii="Consolas" w:hAnsi="Consolas" w:cs="Consolas"/>
@@ -541,6 +551,7 @@
               </w:rPr>
               <w:t xml:space="preserve"> (</w:t>
             </w:r>
+            <w:proofErr w:type="spellStart"/>
             <w:r>
               <w:rPr>
                 <w:rFonts w:ascii="Consolas" w:hAnsi="Consolas" w:cs="Consolas"/>
@@ -551,6 +562,7 @@
               </w:rPr>
               <w:t>int</w:t>
             </w:r>
+            <w:proofErr w:type="spellEnd"/>
             <w:r>
               <w:rPr>
                 <w:rFonts w:ascii="Consolas" w:hAnsi="Consolas" w:cs="Consolas"/>
@@ -631,6 +643,7 @@
               </w:rPr>
               <w:t xml:space="preserve"> (</w:t>
             </w:r>
+            <w:proofErr w:type="spellStart"/>
             <w:r>
               <w:rPr>
                 <w:rFonts w:ascii="Consolas" w:hAnsi="Consolas" w:cs="Consolas"/>
@@ -641,6 +654,7 @@
               </w:rPr>
               <w:t>int</w:t>
             </w:r>
+            <w:proofErr w:type="spellEnd"/>
             <w:r>
               <w:rPr>
                 <w:rFonts w:ascii="Consolas" w:hAnsi="Consolas" w:cs="Consolas"/>
@@ -1017,6 +1031,7 @@
                 <w:highlight w:val="white"/>
               </w:rPr>
             </w:pPr>
+            <w:proofErr w:type="spellStart"/>
             <w:r>
               <w:rPr>
                 <w:rFonts w:ascii="Consolas" w:hAnsi="Consolas" w:cs="Consolas"/>
@@ -1027,6 +1042,7 @@
               </w:rPr>
               <w:t>int</w:t>
             </w:r>
+            <w:proofErr w:type="spellEnd"/>
             <w:r>
               <w:rPr>
                 <w:rFonts w:ascii="Consolas" w:hAnsi="Consolas" w:cs="Consolas"/>
@@ -1087,6 +1103,7 @@
               </w:rPr>
               <w:t xml:space="preserve"> (</w:t>
             </w:r>
+            <w:proofErr w:type="spellStart"/>
             <w:r>
               <w:rPr>
                 <w:rFonts w:ascii="Consolas" w:hAnsi="Consolas" w:cs="Consolas"/>
@@ -1097,6 +1114,7 @@
               </w:rPr>
               <w:t>int</w:t>
             </w:r>
+            <w:proofErr w:type="spellEnd"/>
             <w:r>
               <w:rPr>
                 <w:rFonts w:ascii="Consolas" w:hAnsi="Consolas" w:cs="Consolas"/>
@@ -1177,6 +1195,7 @@
               </w:rPr>
               <w:t xml:space="preserve"> (</w:t>
             </w:r>
+            <w:proofErr w:type="spellStart"/>
             <w:r>
               <w:rPr>
                 <w:rFonts w:ascii="Consolas" w:hAnsi="Consolas" w:cs="Consolas"/>
@@ -1187,6 +1206,7 @@
               </w:rPr>
               <w:t>int</w:t>
             </w:r>
+            <w:proofErr w:type="spellEnd"/>
             <w:r>
               <w:rPr>
                 <w:rFonts w:ascii="Consolas" w:hAnsi="Consolas" w:cs="Consolas"/>
@@ -1267,6 +1287,7 @@
               </w:rPr>
               <w:t xml:space="preserve"> (</w:t>
             </w:r>
+            <w:proofErr w:type="spellStart"/>
             <w:r>
               <w:rPr>
                 <w:rFonts w:ascii="Consolas" w:hAnsi="Consolas" w:cs="Consolas"/>
@@ -1277,6 +1298,7 @@
               </w:rPr>
               <w:t>int</w:t>
             </w:r>
+            <w:proofErr w:type="spellEnd"/>
             <w:r>
               <w:rPr>
                 <w:rFonts w:ascii="Consolas" w:hAnsi="Consolas" w:cs="Consolas"/>
@@ -1824,13 +1846,35 @@
                     <w:jc w:val="both"/>
                     <w:rPr>
                       <w:rFonts w:ascii="Consolas" w:hAnsi="Consolas" w:cs="Consolas"/>
+                    </w:rPr>
+                  </w:pPr>
+                  <w:bookmarkStart w:id="0" w:name="_GoBack"/>
+                  <w:r>
+                    <w:rPr>
+                      <w:rFonts w:ascii="Consolas" w:hAnsi="Consolas" w:cs="Consolas"/>
                       <w:lang w:val="bg-BG"/>
+                    </w:rPr>
+                    <w:t>-</w:t>
+                  </w:r>
+                  <w:bookmarkEnd w:id="0"/>
+                </w:p>
+              </w:tc>
+              <w:tc>
+                <w:tcPr>
+                  <w:tcW w:w="308" w:type="dxa"/>
+                  <w:shd w:val="clear" w:color="auto" w:fill="FFFF00"/>
+                  <w:vAlign w:val="center"/>
+                </w:tcPr>
+                <w:p>
+                  <w:pPr>
+                    <w:jc w:val="both"/>
+                    <w:rPr>
+                      <w:rFonts w:ascii="Consolas" w:hAnsi="Consolas" w:cs="Consolas"/>
                     </w:rPr>
                   </w:pPr>
                   <w:r>
                     <w:rPr>
                       <w:rFonts w:ascii="Consolas" w:hAnsi="Consolas" w:cs="Consolas"/>
-                      <w:lang w:val="bg-BG"/>
                     </w:rPr>
                     <w:t>-</w:t>
                   </w:r>
@@ -1860,27 +1904,6 @@
               <w:tc>
                 <w:tcPr>
                   <w:tcW w:w="308" w:type="dxa"/>
-                  <w:shd w:val="clear" w:color="auto" w:fill="FFFF00"/>
-                  <w:vAlign w:val="center"/>
-                </w:tcPr>
-                <w:p>
-                  <w:pPr>
-                    <w:jc w:val="both"/>
-                    <w:rPr>
-                      <w:rFonts w:ascii="Consolas" w:hAnsi="Consolas" w:cs="Consolas"/>
-                    </w:rPr>
-                  </w:pPr>
-                  <w:r>
-                    <w:rPr>
-                      <w:rFonts w:ascii="Consolas" w:hAnsi="Consolas" w:cs="Consolas"/>
-                    </w:rPr>
-                    <w:t>-</w:t>
-                  </w:r>
-                </w:p>
-              </w:tc>
-              <w:tc>
-                <w:tcPr>
-                  <w:tcW w:w="308" w:type="dxa"/>
                   <w:vAlign w:val="center"/>
                 </w:tcPr>
                 <w:p>
@@ -1992,7 +2015,6 @@
                     <w:jc w:val="both"/>
                     <w:rPr>
                       <w:rFonts w:ascii="Consolas" w:hAnsi="Consolas" w:cs="Consolas"/>
-                      <w:lang w:val="bg-BG"/>
                     </w:rPr>
                   </w:pPr>
                   <w:r>
@@ -2720,7 +2742,6 @@
                     <w:jc w:val="both"/>
                     <w:rPr>
                       <w:rFonts w:ascii="Consolas" w:hAnsi="Consolas" w:cs="Consolas"/>
-                      <w:lang w:val="bg-BG"/>
                     </w:rPr>
                   </w:pPr>
                   <w:r>
@@ -2786,7 +2807,6 @@
                     <w:jc w:val="both"/>
                     <w:rPr>
                       <w:rFonts w:ascii="Consolas" w:hAnsi="Consolas" w:cs="Consolas"/>
-                      <w:lang w:val="bg-BG"/>
                     </w:rPr>
                   </w:pPr>
                   <w:r>
@@ -3445,7 +3465,6 @@
                     <w:jc w:val="both"/>
                     <w:rPr>
                       <w:rFonts w:ascii="Consolas" w:hAnsi="Consolas" w:cs="Consolas"/>
-                      <w:lang w:val="bg-BG"/>
                     </w:rPr>
                   </w:pPr>
                   <w:r>
@@ -3767,8 +3786,6 @@
                     </w:rPr>
                     <w:t>-</w:t>
                   </w:r>
-                  <w:bookmarkStart w:id="0" w:name="_GoBack"/>
-                  <w:bookmarkEnd w:id="0"/>
                 </w:p>
               </w:tc>
               <w:tc>
@@ -4295,12 +4312,14 @@
         </w:rPr>
         <w:t>R</w:t>
       </w:r>
+      <w:proofErr w:type="spellStart"/>
       <w:r>
         <w:rPr>
           <w:vertAlign w:val="superscript"/>
         </w:rPr>
         <w:t>th</w:t>
       </w:r>
+      <w:proofErr w:type="spellEnd"/>
       <w:r>
         <w:t xml:space="preserve"> row of the matrix, starting from the </w:t>
       </w:r>
@@ -4310,12 +4329,14 @@
         </w:rPr>
         <w:t>0</w:t>
       </w:r>
+      <w:proofErr w:type="spellStart"/>
       <w:r>
         <w:rPr>
           <w:vertAlign w:val="superscript"/>
         </w:rPr>
         <w:t>th</w:t>
       </w:r>
+      <w:proofErr w:type="spellEnd"/>
       <w:r>
         <w:t xml:space="preserve"> column and ending at the </w:t>
       </w:r>
@@ -4452,7 +4473,15 @@
     </w:p>
     <w:p>
       <w:r>
-        <w:t>All symbols in the input matrix will be lowercase alphanumerics (</w:t>
+        <w:t xml:space="preserve">All symbols in the input matrix will be lowercase </w:t>
+      </w:r>
+      <w:proofErr w:type="spellStart"/>
+      <w:r>
+        <w:t>alphanumerics</w:t>
+      </w:r>
+      <w:proofErr w:type="spellEnd"/>
+      <w:r>
+        <w:t xml:space="preserve"> (</w:t>
       </w:r>
       <w:r>
         <w:rPr>
@@ -9991,7 +10020,7 @@
                               <w:sz w:val="18"/>
                               <w:szCs w:val="18"/>
                             </w:rPr>
-                            <w:t>2</w:t>
+                            <w:t>5</w:t>
                           </w:r>
                           <w:r>
                             <w:rPr>
@@ -10114,7 +10143,7 @@
                         <w:sz w:val="18"/>
                         <w:szCs w:val="18"/>
                       </w:rPr>
-                      <w:t>2</w:t>
+                      <w:t>5</w:t>
                     </w:r>
                     <w:r>
                       <w:rPr>
@@ -12711,7 +12740,7 @@
 </file>
 
 <file path=customXml/itemProps1.xml><?xml version="1.0" encoding="utf-8"?>
-<ds:datastoreItem xmlns:ds="http://schemas.openxmlformats.org/officeDocument/2006/customXml" ds:itemID="{702765F1-730E-4F76-9E49-1B6BC6613826}">
+<ds:datastoreItem xmlns:ds="http://schemas.openxmlformats.org/officeDocument/2006/customXml" ds:itemID="{4572DAE1-CA4D-4F2F-9A24-D047685FE770}">
   <ds:schemaRefs>
     <ds:schemaRef ds:uri="http://schemas.openxmlformats.org/officeDocument/2006/bibliography"/>
   </ds:schemaRefs>

</xml_diff>